<commit_message>
Added Palm Sunday Doxology 2&3
</commit_message>
<xml_diff>
--- a/Doxologies/34 Palm Sunday 2.docx
+++ b/Doxologies/34 Palm Sunday 2.docx
@@ -65,264 +65,810 @@
             <w:pPr>
               <w:pStyle w:val="CopticHangingVerse"/>
             </w:pPr>
+            <w:r>
+              <w:t>Ⲇⲁⲩⲓⲇ ⲅⲁⲣ ⲡⲓϩⲩⲙⲛⲟⲇⲟⲥ:</w:t>
+            </w:r>
+          </w:p>
+          <w:p>
+            <w:pPr>
+              <w:pStyle w:val="CopticHangingVerse"/>
+            </w:pPr>
+            <w:r>
+              <w:t>ⲡ̀ⲟⲩⲣⲟ ⲙ̀Ⲡⲓⲥ̀ⲣⲁⲏⲗ:</w:t>
+            </w:r>
+          </w:p>
+          <w:p>
+            <w:pPr>
+              <w:pStyle w:val="CopticHangingVerse"/>
+            </w:pPr>
+            <w:r>
+              <w:t>ⲁϥϫⲱ ⲙ̀ⲡ̀ⲧⲁⲓⲟ̀ ⲙ̀ⲡⲁⲓⲛⲓϣϯ ⲛ̀ϣⲁⲓ:</w:t>
+            </w:r>
+          </w:p>
+          <w:p>
+            <w:pPr>
+              <w:pStyle w:val="CopticHangingVerse"/>
+            </w:pPr>
+            <w:r>
+              <w:t>ⲙ̀ⲡⲁⲓⲣⲏϯ ⲉϥϫⲱ ⲙ̀ⲙⲟⲥ.</w:t>
+            </w:r>
+          </w:p>
+        </w:tc>
+        <w:tc>
+          <w:tcPr>
+            <w:tcW w:w="1242" w:type="pct"/>
+          </w:tcPr>
+          <w:p>
+            <w:r>
+              <w:t>For David the hymnist:</w:t>
+            </w:r>
+          </w:p>
+          <w:p>
+            <w:r>
+              <w:t>The King of Israel:</w:t>
+            </w:r>
+          </w:p>
+          <w:p>
+            <w:r>
+              <w:t>Spoke of the honor of this great feast:</w:t>
+            </w:r>
+          </w:p>
+          <w:p>
+            <w:r>
+              <w:t>In this manner saying,</w:t>
+            </w:r>
+          </w:p>
+        </w:tc>
+        <w:tc>
+          <w:tcPr>
+            <w:tcW w:w="1255" w:type="pct"/>
+          </w:tcPr>
+          <w:p>
+            <w:r>
+              <w:t>For David, the hymnist</w:t>
+            </w:r>
+            <w:r>
+              <w:t>,</w:t>
+            </w:r>
+          </w:p>
+          <w:p>
+            <w:r>
+              <w:t>The King of Israel,</w:t>
+            </w:r>
+          </w:p>
+          <w:p>
+            <w:r>
+              <w:t>Spoke of the honour of</w:t>
+            </w:r>
+          </w:p>
+          <w:p>
+            <w:r>
+              <w:t>this great feast, and said,</w:t>
+            </w:r>
+          </w:p>
+        </w:tc>
+        <w:tc>
+          <w:tcPr>
+            <w:tcW w:w="1255" w:type="pct"/>
+          </w:tcPr>
+          <w:p>
+            <w:pPr>
+              <w:pStyle w:val="hymnEnd"/>
+            </w:pPr>
+            <w:r>
+              <w:t>missing</w:t>
+            </w:r>
+          </w:p>
+        </w:tc>
+      </w:tr>
+      <w:tr>
+        <w:tc>
+          <w:tcPr>
+            <w:tcW w:w="1248" w:type="pct"/>
+          </w:tcPr>
+          <w:p>
+            <w:pPr>
+              <w:pStyle w:val="CopticHangingVerse"/>
+            </w:pPr>
+            <w:r>
+              <w:t>Ϫⲉ ⲉ̀ⲃⲟⲗϧⲉⲛ ⲣⲱⲟⲩ ⲛ̀ϩⲁⲛⲕⲟⲩϫⲓ:</w:t>
+            </w:r>
+          </w:p>
+          <w:p>
+            <w:pPr>
+              <w:pStyle w:val="CopticHangingVerse"/>
+            </w:pPr>
+            <w:r>
+              <w:t>ⲛ̀ⲁ̀ⲗⲱⲟⲩⲓ̀ ⲛⲉⲙ ⲛⲏⲉⲑⲟⲩⲉⲙϭⲓ:</w:t>
+            </w:r>
+          </w:p>
+          <w:p>
+            <w:pPr>
+              <w:pStyle w:val="CopticHangingVerse"/>
+            </w:pPr>
+            <w:r>
+              <w:t>ⲛ̀ⲑⲟⲕ ⲁⲕⲥⲉⲃⲧⲉ ⲡⲓⲥ̀ⲙⲟⲩ:</w:t>
+            </w:r>
+          </w:p>
+          <w:p>
+            <w:pPr>
+              <w:pStyle w:val="CopticHangingVerse"/>
+            </w:pPr>
+            <w:r>
+              <w:t>ⲕⲁⲧⲁ ⲡⲉⲧⲉϩⲛⲁⲕ Ⲡⲟ̄ⲥ̄.</w:t>
+            </w:r>
+          </w:p>
+        </w:tc>
+        <w:tc>
+          <w:tcPr>
+            <w:tcW w:w="1242" w:type="pct"/>
+          </w:tcPr>
+          <w:p>
+            <w:r>
+              <w:t>“Out of the mouth of babes:</w:t>
+            </w:r>
+          </w:p>
+          <w:p>
+            <w:r>
+              <w:t>And nursing infants:</w:t>
+            </w:r>
+          </w:p>
+          <w:p>
+            <w:r>
+              <w:t>You have perfected praise:</w:t>
+            </w:r>
+          </w:p>
+          <w:p>
+            <w:r>
+              <w:t>According to Your will, O Lord.”</w:t>
+            </w:r>
+          </w:p>
+        </w:tc>
+        <w:tc>
+          <w:tcPr>
+            <w:tcW w:w="1255" w:type="pct"/>
+          </w:tcPr>
+          <w:p>
+            <w:r>
+              <w:t>“Out of the mouths of babes</w:t>
+            </w:r>
+          </w:p>
+          <w:p>
+            <w:r>
+              <w:t>And suckling infants</w:t>
+            </w:r>
+          </w:p>
+          <w:p>
+            <w:r>
+              <w:t>You have prepared praise</w:t>
+            </w:r>
+            <w:r>
+              <w:rPr>
+                <w:rStyle w:val="FootnoteReference"/>
+              </w:rPr>
+              <w:footnoteReference w:id="1"/>
+            </w:r>
+            <w:r>
+              <w:t>,</w:t>
+            </w:r>
+          </w:p>
+          <w:p>
+            <w:r>
+              <w:t>According to Your will, O Lord.</w:t>
+            </w:r>
+          </w:p>
+        </w:tc>
+        <w:tc>
+          <w:tcPr>
+            <w:tcW w:w="1255" w:type="pct"/>
+          </w:tcPr>
+          <w:p>
+            <w:pPr>
+              <w:pStyle w:val="hymnEnd"/>
+            </w:pPr>
+          </w:p>
+        </w:tc>
+      </w:tr>
+      <w:tr>
+        <w:tc>
+          <w:tcPr>
+            <w:tcW w:w="1248" w:type="pct"/>
+          </w:tcPr>
+          <w:p>
+            <w:pPr>
+              <w:pStyle w:val="CopticHangingVerse"/>
+            </w:pPr>
+            <w:r>
+              <w:t>Ⲥⲥ̀ϧⲏⲟⲩⲧ ⲟⲛ ⲙ̀ⲡⲉⲣⲉⲣϩⲟϯ:</w:t>
+            </w:r>
+          </w:p>
+          <w:p>
+            <w:pPr>
+              <w:pStyle w:val="CopticHangingVerse"/>
+            </w:pPr>
+            <w:r>
+              <w:t>ⲱ̀ ⲧ̀ϣⲉⲣⲓ ⲛ̀Ⲥⲓⲱⲛ:</w:t>
+            </w:r>
+          </w:p>
+          <w:p>
+            <w:pPr>
+              <w:pStyle w:val="CopticHangingVerse"/>
+            </w:pPr>
+            <w:r>
+              <w:t>ϩⲏⲡⲡⲉ ⲅⲁⲣ ⲡⲉⲟⲩⲣⲟ ⲉϥⲛⲏⲟⲩ ⲛⲉ:</w:t>
+            </w:r>
+          </w:p>
+          <w:p>
+            <w:pPr>
+              <w:pStyle w:val="CopticHangingVerse"/>
+            </w:pPr>
+            <w:r>
+              <w:t>ⲉϥⲧⲁⲗⲏⲟⲩⲧ ⲉ̀ϫⲉⲛ ⲟⲩⲥⲏϫ.</w:t>
+            </w:r>
+          </w:p>
+        </w:tc>
+        <w:tc>
+          <w:tcPr>
+            <w:tcW w:w="1242" w:type="pct"/>
+          </w:tcPr>
+          <w:p>
+            <w:r>
+              <w:t>It is also written:</w:t>
+            </w:r>
+          </w:p>
+          <w:p>
+            <w:r>
+              <w:t>“do not fear, O Daughter of Zion:</w:t>
+            </w:r>
+          </w:p>
+          <w:p>
+            <w:r>
+              <w:t>Behold your king is coming to you:</w:t>
+            </w:r>
+          </w:p>
+          <w:p>
+            <w:r>
+              <w:t>Riding on a colt.”</w:t>
+            </w:r>
+          </w:p>
+        </w:tc>
+        <w:tc>
+          <w:tcPr>
+            <w:tcW w:w="1255" w:type="pct"/>
+          </w:tcPr>
+          <w:p>
+            <w:r>
+              <w:t>It is also written, “Fear not,</w:t>
+            </w:r>
+          </w:p>
+          <w:p>
+            <w:r>
+              <w:t>O Daughter of Zion.</w:t>
+            </w:r>
+          </w:p>
+          <w:p>
+            <w:r>
+              <w:t>Behold your King is coming,</w:t>
+            </w:r>
+          </w:p>
+          <w:p>
+            <w:r>
+              <w:t>Riding upon a colt.”</w:t>
+            </w:r>
+          </w:p>
+        </w:tc>
+        <w:tc>
+          <w:tcPr>
+            <w:tcW w:w="1255" w:type="pct"/>
+          </w:tcPr>
+          <w:p>
+            <w:pPr>
+              <w:pStyle w:val="hymnEnd"/>
+            </w:pPr>
+          </w:p>
+        </w:tc>
+      </w:tr>
+      <w:tr>
+        <w:tc>
+          <w:tcPr>
+            <w:tcW w:w="1248" w:type="pct"/>
+          </w:tcPr>
+          <w:p>
+            <w:pPr>
+              <w:pStyle w:val="CopticHangingVerse"/>
+            </w:pPr>
+            <w:r>
+              <w:t>Ⲟⲩⲡⲉ ⲡⲁⲓⲛⲓϣϯ ⲛ̀ⲑⲉⲃⲓⲟ:</w:t>
+            </w:r>
+          </w:p>
+          <w:p>
+            <w:pPr>
+              <w:pStyle w:val="CopticHangingVerse"/>
+            </w:pPr>
+            <w:r>
+              <w:t>ⲫⲏⲉ̀ⲧⲁϥⲁⲓϥ ⲛ̀ϫⲉ Ⲡⲉⲛⲥⲱⲧⲏⲣ:</w:t>
+            </w:r>
+          </w:p>
+          <w:p>
+            <w:pPr>
+              <w:pStyle w:val="CopticHangingVerse"/>
+            </w:pPr>
+            <w:r>
+              <w:lastRenderedPageBreak/>
+              <w:t>ⲉ̀ⲧⲁϥϣⲉ ⲉ̀ϧⲟⲩⲛ ⲉ̀Ⲓⲉⲣⲟⲩⲥⲁⲗⲏⲙ:</w:t>
+            </w:r>
+          </w:p>
+          <w:p>
+            <w:pPr>
+              <w:pStyle w:val="CopticHangingVerse"/>
+            </w:pPr>
+            <w:r>
+              <w:t>ⲉ̀ⲧⲁϥⲁ̀ⲗⲏⲓ ⲉ̀ⲟⲩⲉ̀ⲱ̀.</w:t>
+            </w:r>
+          </w:p>
+        </w:tc>
+        <w:tc>
+          <w:tcPr>
+            <w:tcW w:w="1242" w:type="pct"/>
+          </w:tcPr>
+          <w:p>
+            <w:r>
+              <w:lastRenderedPageBreak/>
+              <w:t>What great humility:</w:t>
+            </w:r>
+          </w:p>
+          <w:p>
+            <w:r>
+              <w:t>Which was done by our Savior:</w:t>
+            </w:r>
+          </w:p>
+          <w:p>
+            <w:r>
+              <w:t>When He entered Jerusalem:</w:t>
+            </w:r>
+          </w:p>
+          <w:p>
+            <w:r>
+              <w:t>After mounting a donkey.</w:t>
+            </w:r>
+          </w:p>
+        </w:tc>
+        <w:tc>
+          <w:tcPr>
+            <w:tcW w:w="1255" w:type="pct"/>
+          </w:tcPr>
+          <w:p>
+            <w:r>
+              <w:t>O what great humility,</w:t>
+            </w:r>
+          </w:p>
+          <w:p>
+            <w:r>
+              <w:t>From our Saviour,</w:t>
+            </w:r>
+          </w:p>
+          <w:p>
+            <w:r>
+              <w:t>When He entered Jerusalem,</w:t>
+            </w:r>
+          </w:p>
+          <w:p>
+            <w:r>
+              <w:t>Mounted on a donkey.</w:t>
+            </w:r>
+          </w:p>
+        </w:tc>
+        <w:tc>
+          <w:tcPr>
+            <w:tcW w:w="1255" w:type="pct"/>
+          </w:tcPr>
+          <w:p>
+            <w:pPr>
+              <w:pStyle w:val="hymnEnd"/>
+            </w:pPr>
+          </w:p>
+        </w:tc>
+      </w:tr>
+      <w:tr>
+        <w:tc>
+          <w:tcPr>
+            <w:tcW w:w="1248" w:type="pct"/>
+          </w:tcPr>
+          <w:p>
+            <w:pPr>
+              <w:pStyle w:val="CopticHangingVerse"/>
+            </w:pPr>
+            <w:r>
+              <w:lastRenderedPageBreak/>
+              <w:t>Ⲙⲫⲟⲟⲩ ⲅⲁⲣ ⲁⲩϫⲱⲕ ⲉ̀ⲃⲟⲗ:</w:t>
+            </w:r>
+          </w:p>
+          <w:p>
+            <w:pPr>
+              <w:pStyle w:val="CopticHangingVerse"/>
+            </w:pPr>
+            <w:r>
+              <w:t>ⲛ̀ϫⲉ ⲛⲁⲓⲡ̀ⲣⲟⲫⲏⲧⲓⲁ̀:</w:t>
+            </w:r>
+          </w:p>
+          <w:p>
+            <w:pPr>
+              <w:pStyle w:val="CopticHangingVerse"/>
+            </w:pPr>
+            <w:r>
+              <w:t>ϩⲁⲛⲟⲩⲟⲛ ⲁⲩϭⲓ ⲛ̀ϩⲁⲛⲃⲁⲓ:</w:t>
+            </w:r>
+          </w:p>
+          <w:p>
+            <w:pPr>
+              <w:pStyle w:val="CopticHangingVerse"/>
+            </w:pPr>
+            <w:r>
+              <w:t>ⲛⲉⲙ ϩⲁⲛⲕ̀ⲗⲁⲇⲟⲥ ⲛ̀ⲧⲉ ϩⲁⲛϫⲱⲓⲧ.</w:t>
+            </w:r>
+          </w:p>
+        </w:tc>
+        <w:tc>
+          <w:tcPr>
+            <w:tcW w:w="1242" w:type="pct"/>
+          </w:tcPr>
+          <w:p>
+            <w:r>
+              <w:t>For today these prophecies:</w:t>
+            </w:r>
+          </w:p>
+          <w:p>
+            <w:r>
+              <w:t>Have been completed:</w:t>
+            </w:r>
+          </w:p>
+          <w:p>
+            <w:r>
+              <w:t>Some took palm branches:</w:t>
+            </w:r>
+          </w:p>
+          <w:p>
+            <w:r>
+              <w:t>And branches of olives.</w:t>
+            </w:r>
+          </w:p>
+        </w:tc>
+        <w:tc>
+          <w:tcPr>
+            <w:tcW w:w="1255" w:type="pct"/>
+          </w:tcPr>
+          <w:p>
+            <w:r>
+              <w:t>Today these prophecies</w:t>
+            </w:r>
+          </w:p>
+          <w:p>
+            <w:r>
+              <w:t>Have been fulfilled,</w:t>
+            </w:r>
+          </w:p>
+          <w:p>
+            <w:r>
+              <w:t>Some took palm branches,</w:t>
+            </w:r>
+          </w:p>
+          <w:p>
+            <w:r>
+              <w:t>And olive branches;</w:t>
+            </w:r>
+          </w:p>
+        </w:tc>
+        <w:tc>
+          <w:tcPr>
+            <w:tcW w:w="1255" w:type="pct"/>
+          </w:tcPr>
+          <w:p>
+            <w:pPr>
+              <w:ind w:left="196" w:hanging="196"/>
+            </w:pPr>
+          </w:p>
+        </w:tc>
+      </w:tr>
+      <w:tr>
+        <w:tc>
+          <w:tcPr>
+            <w:tcW w:w="1248" w:type="pct"/>
+          </w:tcPr>
+          <w:p>
+            <w:pPr>
+              <w:pStyle w:val="CopticHangingVerse"/>
+            </w:pPr>
+            <w:r>
+              <w:t>Ϩⲁⲛⲕⲉⲭⲱⲟⲩⲛⲓ ⲁⲩⲫⲱⲣϣ ⲛ̀ⲛⲟⲩϩ̀ⲃⲱⲥ:</w:t>
+            </w:r>
+          </w:p>
+          <w:p>
+            <w:pPr>
+              <w:pStyle w:val="CopticHangingVerse"/>
+            </w:pPr>
+            <w:r>
+              <w:t>Ϩⲓ ⲡⲓⲙⲱⲓⲧ ⲙ̀ⲡⲉϥⲙ̀ⲑⲟ:</w:t>
+            </w:r>
+          </w:p>
+          <w:p>
+            <w:pPr>
+              <w:pStyle w:val="CopticHangingVerse"/>
+            </w:pPr>
+            <w:r>
+              <w:t>ⲛⲓⲁ̀ⲗⲱⲟⲩⲓ̀ ⲁⲩⲱϣ ⲉ̀ⲃⲟⲗ:</w:t>
+            </w:r>
+          </w:p>
+          <w:p>
+            <w:pPr>
+              <w:pStyle w:val="CopticHangingVerse"/>
+            </w:pPr>
+            <w:r>
+              <w:t>ϫⲉ Ⲱⲥⲁⲛⲛⲁ ⲡ̀ϣⲏⲣⲓ ⲛ̀Ⲇⲁⲩⲓⲇ.</w:t>
+            </w:r>
+          </w:p>
+        </w:tc>
+        <w:tc>
+          <w:tcPr>
+            <w:tcW w:w="1242" w:type="pct"/>
+          </w:tcPr>
+          <w:p>
+            <w:r>
+              <w:t>Others spread their garments:</w:t>
+            </w:r>
+          </w:p>
+          <w:p>
+            <w:r>
+              <w:t>Upon the road before Him:</w:t>
+            </w:r>
+          </w:p>
+          <w:p>
+            <w:r>
+              <w:t>The children cried out saying:</w:t>
+            </w:r>
+          </w:p>
+          <w:p>
+            <w:r>
+              <w:t>“Hosanna, Son of David”.</w:t>
+            </w:r>
+          </w:p>
+        </w:tc>
+        <w:tc>
+          <w:tcPr>
+            <w:tcW w:w="1255" w:type="pct"/>
+          </w:tcPr>
+          <w:p>
+            <w:r>
+              <w:t>Others spread their garments</w:t>
+            </w:r>
+          </w:p>
+          <w:p>
+            <w:r>
+              <w:t>On the road before Him;</w:t>
+            </w:r>
+          </w:p>
+          <w:p>
+            <w:r>
+              <w:t>The children cried out, saying,</w:t>
+            </w:r>
+          </w:p>
+          <w:p>
+            <w:r>
+              <w:t>“Hosanna to the Son of David!”</w:t>
+            </w:r>
+          </w:p>
+        </w:tc>
+        <w:tc>
+          <w:tcPr>
+            <w:tcW w:w="1255" w:type="pct"/>
+          </w:tcPr>
+          <w:p>
+            <w:pPr>
+              <w:ind w:left="196" w:hanging="196"/>
+            </w:pPr>
+          </w:p>
+        </w:tc>
+      </w:tr>
+      <w:tr>
+        <w:tc>
+          <w:tcPr>
+            <w:tcW w:w="1248" w:type="pct"/>
+          </w:tcPr>
+          <w:p>
+            <w:pPr>
+              <w:pStyle w:val="CopticHangingVerse"/>
+            </w:pPr>
+            <w:r>
+              <w:t>Ⲱⲥⲁⲛⲛⲁ ϧⲉⲛ ⲛⲏⲉⲧϭⲟⲥⲓ:</w:t>
+            </w:r>
+          </w:p>
+          <w:p>
+            <w:pPr>
+              <w:pStyle w:val="CopticHangingVerse"/>
+            </w:pPr>
+            <w:r>
+              <w:t>ⲫⲁⲓ ⲡⲉ ⲡ̀ⲟⲩⲣⲟ ⲙ̀Ⲡⲓⲥ̀ⲣⲁⲏⲗ:</w:t>
+            </w:r>
+          </w:p>
+          <w:p>
+            <w:pPr>
+              <w:pStyle w:val="CopticHangingVerse"/>
+            </w:pPr>
+            <w:r>
+              <w:t>ϥ̀ⲥ̀ⲙⲁⲣⲱⲟⲩⲧ ⲛ̀ϫⲉ ⲫⲏⲉⲑⲛⲏⲟⲩ:</w:t>
+            </w:r>
+          </w:p>
+          <w:p>
+            <w:pPr>
+              <w:pStyle w:val="CopticHangingVerse"/>
+            </w:pPr>
+            <w:r>
+              <w:t>ϧⲉⲛ ⲫ̀ⲣⲁⲛ ⲙ̀Ⲡⲟ̄ⲥ̄ ⲛ̀ⲧⲉ ⲛⲓϫⲟⲙ.</w:t>
+            </w:r>
+          </w:p>
+        </w:tc>
+        <w:tc>
+          <w:tcPr>
+            <w:tcW w:w="1242" w:type="pct"/>
+          </w:tcPr>
+          <w:p>
+            <w:r>
+              <w:t>Hosanna in the Highest:</w:t>
+            </w:r>
+          </w:p>
+          <w:p>
+            <w:r>
+              <w:t>This is the King of Israel:</w:t>
+            </w:r>
+          </w:p>
+          <w:p>
+            <w:r>
+              <w:t>Blessed is He who comes:</w:t>
+            </w:r>
+          </w:p>
+          <w:p>
+            <w:r>
+              <w:t>In the Name of the Lord of hosts.</w:t>
+            </w:r>
+          </w:p>
+        </w:tc>
+        <w:tc>
+          <w:tcPr>
+            <w:tcW w:w="1255" w:type="pct"/>
+          </w:tcPr>
+          <w:p>
+            <w:r>
+              <w:t>Hosanna in the Highest!</w:t>
+            </w:r>
+          </w:p>
+          <w:p>
+            <w:r>
+              <w:t>This is the King of Israel.</w:t>
+            </w:r>
+          </w:p>
+          <w:p>
+            <w:r>
+              <w:t>Blessed be He who comes</w:t>
+            </w:r>
+          </w:p>
+          <w:p>
+            <w:r>
+              <w:t>In the Name of the Lord of hosts.</w:t>
+            </w:r>
+          </w:p>
+        </w:tc>
+        <w:tc>
+          <w:tcPr>
+            <w:tcW w:w="1255" w:type="pct"/>
+          </w:tcPr>
+          <w:p>
+            <w:pPr>
+              <w:ind w:left="196" w:hanging="196"/>
+            </w:pPr>
+          </w:p>
+        </w:tc>
+      </w:tr>
+      <w:tr>
+        <w:tc>
+          <w:tcPr>
+            <w:tcW w:w="1248" w:type="pct"/>
+          </w:tcPr>
+          <w:p>
+            <w:pPr>
+              <w:pStyle w:val="CopticHangingVerse"/>
+            </w:pPr>
+            <w:r>
+              <w:t>Ⲧⲉⲛϩⲱⲥ ⲉ̀ⲣⲟϥ ⲧⲉⲛϯⲱ̀ⲟⲩ ⲛⲁϥ:</w:t>
+            </w:r>
+          </w:p>
+          <w:p>
+            <w:pPr>
+              <w:pStyle w:val="CopticHangingVerse"/>
+            </w:pPr>
+            <w:r>
+              <w:t>ⲧⲉⲛⲉⲣϩⲟⲩⲟ̀ ϭⲓⲥⲓ ⲙ̀ⲙⲟϥ:</w:t>
+            </w:r>
+          </w:p>
+          <w:p>
+            <w:pPr>
+              <w:pStyle w:val="CopticHangingVerse"/>
+            </w:pPr>
+            <w:r>
+              <w:lastRenderedPageBreak/>
+              <w:t>ϩⲱⲥ ⲁ̀ⲅⲁⲱⲟⲥ ⲟⲩⲟϩ ⲙ̀ⲙⲁⲓⲣⲱⲙⲓ:</w:t>
+            </w:r>
+          </w:p>
+          <w:p>
+            <w:pPr>
+              <w:pStyle w:val="CopticHangingVerse"/>
+            </w:pPr>
+            <w:r>
+              <w:t>ⲛⲁⲓ ⲛⲁⲛ ⲕⲁⲧⲁ ⲡⲉⲕⲛⲓϣϯ ⲛ̀ⲛⲁⲓ.</w:t>
+            </w:r>
+          </w:p>
+        </w:tc>
+        <w:tc>
+          <w:tcPr>
+            <w:tcW w:w="1242" w:type="pct"/>
+          </w:tcPr>
+          <w:p>
+            <w:r>
+              <w:lastRenderedPageBreak/>
+              <w:t>We praise Him, we glorify Him:</w:t>
+            </w:r>
+            <w:r>
+              <w:br/>
+              <w:t>and we highly exalt Him:</w:t>
+            </w:r>
+          </w:p>
+          <w:p>
+            <w:r>
+              <w:t>As the Good One and Lover of Mankind, have mercy:</w:t>
+            </w:r>
+          </w:p>
+          <w:p>
+            <w:r>
+              <w:t xml:space="preserve">Upon us according to Your great </w:t>
+            </w:r>
+            <w:r>
+              <w:lastRenderedPageBreak/>
+              <w:t>mercy.</w:t>
+            </w:r>
+          </w:p>
+        </w:tc>
+        <w:tc>
+          <w:tcPr>
+            <w:tcW w:w="1255" w:type="pct"/>
+          </w:tcPr>
+          <w:p>
+            <w:r>
+              <w:lastRenderedPageBreak/>
+              <w:t>We praise Him and glorify Him,</w:t>
+            </w:r>
+          </w:p>
+          <w:p>
+            <w:r>
+              <w:t>And exalt Him above all,</w:t>
+            </w:r>
+          </w:p>
+          <w:p>
+            <w:r>
+              <w:t xml:space="preserve">As a </w:t>
+            </w:r>
+            <w:r>
+              <w:t>Good One and a Lover of mankind.</w:t>
+            </w:r>
             <w:bookmarkStart w:id="0" w:name="_GoBack"/>
             <w:bookmarkEnd w:id="0"/>
           </w:p>
-        </w:tc>
-        <w:tc>
-          <w:tcPr>
-            <w:tcW w:w="1242" w:type="pct"/>
-          </w:tcPr>
-          <w:p/>
-        </w:tc>
-        <w:tc>
-          <w:tcPr>
-            <w:tcW w:w="1255" w:type="pct"/>
-          </w:tcPr>
-          <w:p/>
-        </w:tc>
-        <w:tc>
-          <w:tcPr>
-            <w:tcW w:w="1255" w:type="pct"/>
-          </w:tcPr>
-          <w:p>
-            <w:pPr>
-              <w:pStyle w:val="hymnEnd"/>
-            </w:pPr>
-            <w:proofErr w:type="spellStart"/>
-            <w:r>
-              <w:t>mssing</w:t>
-            </w:r>
-            <w:proofErr w:type="spellEnd"/>
-          </w:p>
-        </w:tc>
-      </w:tr>
-      <w:tr>
-        <w:tc>
-          <w:tcPr>
-            <w:tcW w:w="1248" w:type="pct"/>
-          </w:tcPr>
-          <w:p>
-            <w:pPr>
-              <w:pStyle w:val="CopticHangingVerse"/>
-            </w:pPr>
-          </w:p>
-        </w:tc>
-        <w:tc>
-          <w:tcPr>
-            <w:tcW w:w="1242" w:type="pct"/>
-          </w:tcPr>
-          <w:p/>
-        </w:tc>
-        <w:tc>
-          <w:tcPr>
-            <w:tcW w:w="1255" w:type="pct"/>
-          </w:tcPr>
-          <w:p/>
-        </w:tc>
-        <w:tc>
-          <w:tcPr>
-            <w:tcW w:w="1255" w:type="pct"/>
-          </w:tcPr>
-          <w:p>
-            <w:pPr>
-              <w:pStyle w:val="hymnEnd"/>
-            </w:pPr>
-          </w:p>
-        </w:tc>
-      </w:tr>
-      <w:tr>
-        <w:tc>
-          <w:tcPr>
-            <w:tcW w:w="1248" w:type="pct"/>
-          </w:tcPr>
-          <w:p>
-            <w:pPr>
-              <w:pStyle w:val="CopticHangingVerse"/>
-            </w:pPr>
-          </w:p>
-        </w:tc>
-        <w:tc>
-          <w:tcPr>
-            <w:tcW w:w="1242" w:type="pct"/>
-          </w:tcPr>
-          <w:p/>
-        </w:tc>
-        <w:tc>
-          <w:tcPr>
-            <w:tcW w:w="1255" w:type="pct"/>
-          </w:tcPr>
-          <w:p/>
-        </w:tc>
-        <w:tc>
-          <w:tcPr>
-            <w:tcW w:w="1255" w:type="pct"/>
-          </w:tcPr>
-          <w:p>
-            <w:pPr>
-              <w:pStyle w:val="hymnEnd"/>
-            </w:pPr>
-          </w:p>
-        </w:tc>
-      </w:tr>
-      <w:tr>
-        <w:tc>
-          <w:tcPr>
-            <w:tcW w:w="1248" w:type="pct"/>
-          </w:tcPr>
-          <w:p>
-            <w:pPr>
-              <w:pStyle w:val="CopticHangingVerse"/>
-            </w:pPr>
-          </w:p>
-        </w:tc>
-        <w:tc>
-          <w:tcPr>
-            <w:tcW w:w="1242" w:type="pct"/>
-          </w:tcPr>
-          <w:p/>
-        </w:tc>
-        <w:tc>
-          <w:tcPr>
-            <w:tcW w:w="1255" w:type="pct"/>
-          </w:tcPr>
-          <w:p/>
-        </w:tc>
-        <w:tc>
-          <w:tcPr>
-            <w:tcW w:w="1255" w:type="pct"/>
-          </w:tcPr>
-          <w:p>
-            <w:pPr>
-              <w:pStyle w:val="hymnEnd"/>
-            </w:pPr>
-          </w:p>
-        </w:tc>
-      </w:tr>
-      <w:tr>
-        <w:tc>
-          <w:tcPr>
-            <w:tcW w:w="1248" w:type="pct"/>
-          </w:tcPr>
-          <w:p>
-            <w:pPr>
-              <w:pStyle w:val="CopticHangingVerse"/>
-            </w:pPr>
-          </w:p>
-        </w:tc>
-        <w:tc>
-          <w:tcPr>
-            <w:tcW w:w="1242" w:type="pct"/>
-          </w:tcPr>
-          <w:p/>
-        </w:tc>
-        <w:tc>
-          <w:tcPr>
-            <w:tcW w:w="1255" w:type="pct"/>
-          </w:tcPr>
-          <w:p/>
-        </w:tc>
-        <w:tc>
-          <w:tcPr>
-            <w:tcW w:w="1255" w:type="pct"/>
-          </w:tcPr>
-          <w:p>
-            <w:pPr>
-              <w:ind w:left="196" w:hanging="196"/>
-            </w:pPr>
-          </w:p>
-        </w:tc>
-      </w:tr>
-      <w:tr>
-        <w:tc>
-          <w:tcPr>
-            <w:tcW w:w="1248" w:type="pct"/>
-          </w:tcPr>
-          <w:p>
-            <w:pPr>
-              <w:pStyle w:val="CopticHangingVerse"/>
-            </w:pPr>
-          </w:p>
-        </w:tc>
-        <w:tc>
-          <w:tcPr>
-            <w:tcW w:w="1242" w:type="pct"/>
-          </w:tcPr>
-          <w:p/>
-        </w:tc>
-        <w:tc>
-          <w:tcPr>
-            <w:tcW w:w="1255" w:type="pct"/>
-          </w:tcPr>
-          <w:p/>
-        </w:tc>
-        <w:tc>
-          <w:tcPr>
-            <w:tcW w:w="1255" w:type="pct"/>
-          </w:tcPr>
-          <w:p>
-            <w:pPr>
-              <w:ind w:left="196" w:hanging="196"/>
-            </w:pPr>
-          </w:p>
-        </w:tc>
-      </w:tr>
-      <w:tr>
-        <w:tc>
-          <w:tcPr>
-            <w:tcW w:w="1248" w:type="pct"/>
-          </w:tcPr>
-          <w:p>
-            <w:pPr>
-              <w:pStyle w:val="CopticHangingVerse"/>
-            </w:pPr>
-          </w:p>
-        </w:tc>
-        <w:tc>
-          <w:tcPr>
-            <w:tcW w:w="1242" w:type="pct"/>
-          </w:tcPr>
-          <w:p/>
-        </w:tc>
-        <w:tc>
-          <w:tcPr>
-            <w:tcW w:w="1255" w:type="pct"/>
-          </w:tcPr>
-          <w:p/>
-        </w:tc>
-        <w:tc>
-          <w:tcPr>
-            <w:tcW w:w="1255" w:type="pct"/>
-          </w:tcPr>
-          <w:p>
-            <w:pPr>
-              <w:ind w:left="196" w:hanging="196"/>
-            </w:pPr>
-          </w:p>
-        </w:tc>
-      </w:tr>
-      <w:tr>
-        <w:tc>
-          <w:tcPr>
-            <w:tcW w:w="1248" w:type="pct"/>
-          </w:tcPr>
-          <w:p>
-            <w:pPr>
-              <w:pStyle w:val="CopticHangingVerse"/>
-            </w:pPr>
-          </w:p>
-        </w:tc>
-        <w:tc>
-          <w:tcPr>
-            <w:tcW w:w="1242" w:type="pct"/>
-          </w:tcPr>
-          <w:p/>
-        </w:tc>
-        <w:tc>
-          <w:tcPr>
-            <w:tcW w:w="1255" w:type="pct"/>
-          </w:tcPr>
-          <w:p/>
+          <w:p>
+            <w:r>
+              <w:t xml:space="preserve">Have mercy on us according to </w:t>
+            </w:r>
+            <w:r>
+              <w:lastRenderedPageBreak/>
+              <w:t>Your great mercy.</w:t>
+            </w:r>
+          </w:p>
         </w:tc>
         <w:tc>
           <w:tcPr>
@@ -395,6 +941,22 @@
       </w:pPr>
       <w:r>
         <w:continuationSeparator/>
+      </w:r>
+    </w:p>
+  </w:footnote>
+  <w:footnote w:id="1">
+    <w:p>
+      <w:pPr>
+        <w:pStyle w:val="FootnoteText"/>
+      </w:pPr>
+      <w:r>
+        <w:rPr>
+          <w:rStyle w:val="FootnoteReference"/>
+        </w:rPr>
+        <w:footnoteRef/>
+      </w:r>
+      <w:r>
+        <w:t xml:space="preserve"> Ps 8:2</w:t>
       </w:r>
     </w:p>
   </w:footnote>
@@ -1093,6 +1655,46 @@
       <w:kern w:val="28"/>
       <w:sz w:val="52"/>
       <w:szCs w:val="52"/>
+    </w:rPr>
+  </w:style>
+  <w:style w:type="paragraph" w:styleId="FootnoteText">
+    <w:name w:val="footnote text"/>
+    <w:basedOn w:val="Normal"/>
+    <w:link w:val="FootnoteTextChar"/>
+    <w:uiPriority w:val="99"/>
+    <w:semiHidden/>
+    <w:unhideWhenUsed/>
+    <w:rsid w:val="00F863C7"/>
+    <w:pPr>
+      <w:spacing w:after="0" w:line="240" w:lineRule="auto"/>
+    </w:pPr>
+    <w:rPr>
+      <w:sz w:val="20"/>
+      <w:szCs w:val="20"/>
+    </w:rPr>
+  </w:style>
+  <w:style w:type="character" w:customStyle="1" w:styleId="FootnoteTextChar">
+    <w:name w:val="Footnote Text Char"/>
+    <w:basedOn w:val="DefaultParagraphFont"/>
+    <w:link w:val="FootnoteText"/>
+    <w:uiPriority w:val="99"/>
+    <w:semiHidden/>
+    <w:rsid w:val="00F863C7"/>
+    <w:rPr>
+      <w:rFonts w:ascii="Times New Roman" w:hAnsi="Times New Roman"/>
+      <w:sz w:val="20"/>
+      <w:szCs w:val="20"/>
+    </w:rPr>
+  </w:style>
+  <w:style w:type="character" w:styleId="FootnoteReference">
+    <w:name w:val="footnote reference"/>
+    <w:basedOn w:val="DefaultParagraphFont"/>
+    <w:uiPriority w:val="99"/>
+    <w:semiHidden/>
+    <w:unhideWhenUsed/>
+    <w:rsid w:val="00F863C7"/>
+    <w:rPr>
+      <w:vertAlign w:val="superscript"/>
     </w:rPr>
   </w:style>
 </w:styles>
@@ -1572,7 +2174,7 @@
 </file>
 
 <file path=customXml/itemProps1.xml><?xml version="1.0" encoding="utf-8"?>
-<ds:datastoreItem xmlns:ds="http://schemas.openxmlformats.org/officeDocument/2006/customXml" ds:itemID="{E8E6BB87-9FBE-417C-8DC8-382B4845D494}">
+<ds:datastoreItem xmlns:ds="http://schemas.openxmlformats.org/officeDocument/2006/customXml" ds:itemID="{8549762E-DA3F-4CDC-9AAE-97B2A3660CA1}">
   <ds:schemaRefs>
     <ds:schemaRef ds:uri="http://schemas.openxmlformats.org/officeDocument/2006/bibliography"/>
   </ds:schemaRefs>

</xml_diff>